<commit_message>
I removed a note describing difficulty assuring that the repository supported a complete build.
</commit_message>
<xml_diff>
--- a/ReadMe.docx
+++ b/ReadMe.docx
@@ -478,158 +478,143 @@
       </w:r>
     </w:p>
     <w:p>
-      <w:pPr>
-        <w:pStyle w:val="ListParagraph"/>
-        <w:numPr>
-          <w:ilvl w:val="0"/>
-          <w:numId w:val="5"/>
-        </w:numPr>
-      </w:pPr>
-      <w:r>
-        <w:t>I haven’t learned yet how to assure that a repository is sufficiently complete.  Typically, I would get all the files to an empty directory and then assure a proper build.  With Git, the process will be similar but Git must be present in the directory before it can be run, so a ‘catch-22’.</w:t>
+      <w:r>
+        <w:t xml:space="preserve">The clean Git file will be pushed as </w:t>
+      </w:r>
+      <w:proofErr w:type="spellStart"/>
+      <w:r>
+        <w:t>Bobk_Plethora_Challange</w:t>
+      </w:r>
+      <w:proofErr w:type="spellEnd"/>
+      <w:r>
+        <w:t xml:space="preserve">.  The poor first attempt will be pushed as </w:t>
+      </w:r>
+      <w:proofErr w:type="spellStart"/>
+      <w:r>
+        <w:t>Bobk_Plethora_Challange_NG</w:t>
+      </w:r>
+      <w:proofErr w:type="spellEnd"/>
+      <w:r>
+        <w:t>.</w:t>
+      </w:r>
+    </w:p>
+    <w:p>
+      <w:pPr>
+        <w:pStyle w:val="Heading1"/>
+      </w:pPr>
+      <w:r>
+        <w:t>F</w:t>
+      </w:r>
+      <w:r>
+        <w:t>uture enhancements</w:t>
+      </w:r>
+    </w:p>
+    <w:p>
+      <w:pPr>
+        <w:pStyle w:val="Heading2"/>
+      </w:pPr>
+      <w:r>
+        <w:t>Json errors</w:t>
+      </w:r>
+    </w:p>
+    <w:p>
+      <w:r>
+        <w:t>Errors from the parsing need to be much more descriptive and should report line numbers from the json file.  Granted, the json format considers line feeds to be whitespace, but line numbers remain the best way to find any offending data.  This work will require changes to the json source code.</w:t>
+      </w:r>
+    </w:p>
+    <w:p>
+      <w:pPr>
+        <w:pStyle w:val="Heading2"/>
+      </w:pPr>
+      <w:r>
+        <w:t>Test harness</w:t>
+      </w:r>
+    </w:p>
+    <w:p>
+      <w:r>
+        <w:t xml:space="preserve">Before release there should be a test harness that automatically runs the application through a series of files and forces various known error conditions.  </w:t>
+      </w:r>
+    </w:p>
+    <w:p>
+      <w:pPr>
+        <w:pStyle w:val="Heading2"/>
+      </w:pPr>
+      <w:r>
+        <w:t>Machine time estimates</w:t>
+      </w:r>
+    </w:p>
+    <w:p>
+      <w:r>
+        <w:t xml:space="preserve">Generally, the reason machine tool paths slow down for a tight radius is the acceleration limits on the </w:t>
+      </w:r>
+      <w:r>
+        <w:t xml:space="preserve">machine </w:t>
+      </w:r>
+      <w:r>
+        <w:t>servos.  If that is the case, perhaps there are acceleration issues for corners between straight lines.</w:t>
+      </w:r>
+      <w:r>
+        <w:t xml:space="preserve">  Remember: I said I would write about this as if it were real.</w:t>
+      </w:r>
+    </w:p>
+    <w:p>
+      <w:r>
+        <w:t>Rapid traverse time to bring the laser into position and move between edges is not trivial and should be considered.  An example of a move between edges would be a flange that has an OD, and an ID.</w:t>
+      </w:r>
+    </w:p>
+    <w:p>
+      <w:pPr>
+        <w:pStyle w:val="Heading2"/>
+      </w:pPr>
+      <w:r>
+        <w:t>Recyclable material</w:t>
+      </w:r>
+    </w:p>
+    <w:p>
+      <w:r>
+        <w:t xml:space="preserve">Material costing 0.75 $/in for thicknesses that can be laser cut is fairly expensive like copper, so the quoting application should consider the recycle value of the cut-away material. </w:t>
+      </w:r>
+    </w:p>
+    <w:p>
+      <w:pPr>
+        <w:pStyle w:val="Heading2"/>
+      </w:pPr>
+      <w:r>
+        <w:t>Scalability testing</w:t>
+      </w:r>
+    </w:p>
+    <w:p>
+      <w:r>
+        <w:t xml:space="preserve">The application should scale quite well.  The ‘test’ argument </w:t>
+      </w:r>
+      <w:r>
+        <w:t xml:space="preserve">in the command line application </w:t>
+      </w:r>
+      <w:r>
+        <w:t>attempts a quick-n-dirty</w:t>
+      </w:r>
+      <w:r>
+        <w:t xml:space="preserve"> scalability </w:t>
+      </w:r>
+      <w:r>
+        <w:t>test, but a proper test will require some much larger profile files.</w:t>
+      </w:r>
+    </w:p>
+    <w:p>
+      <w:pPr>
+        <w:pStyle w:val="Heading2"/>
+      </w:pPr>
+      <w:r>
+        <w:t>Gotchas</w:t>
+      </w:r>
+    </w:p>
+    <w:p>
+      <w:r>
+        <w:t>Perhaps add handling for “gotchas”.  My laser cut experience is many years out of date, but one example of a gotcha might be that very small pieces fall out and are tough to gather.  Hmm, maybe I’m recalling a plasma cutter.</w:t>
       </w:r>
       <w:bookmarkStart w:id="0" w:name="_GoBack"/>
       <w:bookmarkEnd w:id="0"/>
     </w:p>
-    <w:p>
-      <w:r>
-        <w:t xml:space="preserve">The clean Git file will be pushed as </w:t>
-      </w:r>
-      <w:proofErr w:type="spellStart"/>
-      <w:r>
-        <w:t>Bobk_Plethora_Challange</w:t>
-      </w:r>
-      <w:proofErr w:type="spellEnd"/>
-      <w:r>
-        <w:t xml:space="preserve">.  The poor first attempt will be pushed as </w:t>
-      </w:r>
-      <w:proofErr w:type="spellStart"/>
-      <w:r>
-        <w:t>Bobk_Plethora_Challange_NG</w:t>
-      </w:r>
-      <w:proofErr w:type="spellEnd"/>
-      <w:r>
-        <w:t>.</w:t>
-      </w:r>
-    </w:p>
-    <w:p>
-      <w:pPr>
-        <w:pStyle w:val="Heading1"/>
-      </w:pPr>
-      <w:r>
-        <w:t>F</w:t>
-      </w:r>
-      <w:r>
-        <w:t>uture enhancements</w:t>
-      </w:r>
-    </w:p>
-    <w:p>
-      <w:pPr>
-        <w:pStyle w:val="Heading2"/>
-      </w:pPr>
-      <w:r>
-        <w:t>Json errors</w:t>
-      </w:r>
-    </w:p>
-    <w:p>
-      <w:r>
-        <w:t>Errors from the parsing need to be much more descriptive and should report line numbers from the json file.  Granted, the json format considers line feeds to be whitespace, but line numbers remain the best way to find any offending data.  This work will require changes to the json source code.</w:t>
-      </w:r>
-    </w:p>
-    <w:p>
-      <w:pPr>
-        <w:pStyle w:val="Heading2"/>
-      </w:pPr>
-      <w:r>
-        <w:t>Test harness</w:t>
-      </w:r>
-    </w:p>
-    <w:p>
-      <w:r>
-        <w:t xml:space="preserve">Before release there should be a test harness that automatically runs the application through a series of files and forces various known error conditions.  </w:t>
-      </w:r>
-    </w:p>
-    <w:p>
-      <w:pPr>
-        <w:pStyle w:val="Heading2"/>
-      </w:pPr>
-      <w:r>
-        <w:t>Machine time estimates</w:t>
-      </w:r>
-    </w:p>
-    <w:p>
-      <w:r>
-        <w:t xml:space="preserve">Generally, the reason machine tool paths slow down for a tight radius is the acceleration limits on the </w:t>
-      </w:r>
-      <w:r>
-        <w:t xml:space="preserve">machine </w:t>
-      </w:r>
-      <w:r>
-        <w:t>servos.  If that is the case, perhaps there are acceleration issues for corners between straight lines.</w:t>
-      </w:r>
-      <w:r>
-        <w:t xml:space="preserve">  Remember: I said I would write about this as if it were real.</w:t>
-      </w:r>
-    </w:p>
-    <w:p>
-      <w:r>
-        <w:t>Rapid traverse time to bring the laser into position and move between edges is not trivial and should be considered.  An example of a move between edges would be a flange that has an OD, and an ID.</w:t>
-      </w:r>
-    </w:p>
-    <w:p>
-      <w:pPr>
-        <w:pStyle w:val="Heading2"/>
-      </w:pPr>
-      <w:r>
-        <w:t>Recyclable material</w:t>
-      </w:r>
-    </w:p>
-    <w:p>
-      <w:r>
-        <w:t xml:space="preserve">Material costing 0.75 $/in for thicknesses that can be laser cut is fairly expensive like copper, so the quoting application should consider the recycle value of the cut-away material. </w:t>
-      </w:r>
-    </w:p>
-    <w:p>
-      <w:pPr>
-        <w:pStyle w:val="Heading2"/>
-      </w:pPr>
-      <w:r>
-        <w:t>Scalability testing</w:t>
-      </w:r>
-    </w:p>
-    <w:p>
-      <w:r>
-        <w:t xml:space="preserve">The application should scale quite well.  The ‘test’ argument </w:t>
-      </w:r>
-      <w:r>
-        <w:t xml:space="preserve">in the command line application </w:t>
-      </w:r>
-      <w:r>
-        <w:t>attempts a quick-n-dirty</w:t>
-      </w:r>
-      <w:r>
-        <w:t xml:space="preserve"> scalability </w:t>
-      </w:r>
-      <w:r>
-        <w:t>test, but a proper test will require some much larger profile files.</w:t>
-      </w:r>
-    </w:p>
-    <w:p>
-      <w:pPr>
-        <w:pStyle w:val="Heading2"/>
-      </w:pPr>
-      <w:r>
-        <w:lastRenderedPageBreak/>
-        <w:t>Gotchas</w:t>
-      </w:r>
-    </w:p>
-    <w:p>
-      <w:r>
-        <w:t>Perhaps add handling for “gotchas”.  My laser cut experience is many years out of date, but one example of a gotcha might be that very small pieces fall out and are tough to gather.  Hmm, maybe I’m recalling a plasma cutter.</w:t>
-      </w:r>
-    </w:p>
-    <w:p/>
-    <w:p/>
     <w:sectPr>
       <w:footerReference w:type="default" r:id="rId8"/>
       <w:pgSz w:w="12240" w:h="15840"/>

</xml_diff>